<commit_message>
24-04-29, blog over Barend
</commit_message>
<xml_diff>
--- a/BlogsWord/Natuurvandemens.docx
+++ b/BlogsWord/Natuurvandemens.docx
@@ -58,128 +58,536 @@
         <w:spacing w:line="360" w:lineRule="auto"/>
       </w:pPr>
       <w:r>
-        <w:t xml:space="preserve">Onlangs nam Barend van Heusden afscheid als hoogleraar Cultuur en Cognitie aan de Universiteit van Groningen. In die functie heeft hij zich meer dan 25 jaar </w:t>
+        <w:t>Onlangs nam Barend van Heusden afscheid als hoogleraar Cultuur en Cognitie aan de Universiteit van Groningen. In die functie heeft hij zich meer dan 25 jaar bezig</w:t>
+      </w:r>
+      <w:r>
+        <w:t>g</w:t>
+      </w:r>
+      <w:r>
+        <w:t xml:space="preserve">ehouden met cultuur en cultuuronderwijs. Hij maakte zich zorgen over het niveau van cultuuronderwijs in Nederland en werkte </w:t>
+      </w:r>
+      <w:r>
+        <w:t xml:space="preserve">daarom </w:t>
+      </w:r>
+      <w:r>
+        <w:t xml:space="preserve">aan een samenhangend perspectief op dat cultuuronderwijs. </w:t>
+      </w:r>
+      <w:r>
+        <w:t>Cultuur moest zichzelf in de spiegel zien en hij</w:t>
+      </w:r>
+      <w:r>
+        <w:t xml:space="preserve"> wilde </w:t>
+      </w:r>
+      <w:r>
+        <w:t xml:space="preserve">het </w:t>
+      </w:r>
+      <w:r>
+        <w:t xml:space="preserve">onderwijs </w:t>
+      </w:r>
+      <w:r>
+        <w:t xml:space="preserve">erover </w:t>
+      </w:r>
+      <w:r>
+        <w:t xml:space="preserve">van een doordachte leerlijn voorzien die bemiddelt tussen </w:t>
+      </w:r>
+      <w:r>
+        <w:t xml:space="preserve">enerzijds </w:t>
+      </w:r>
+      <w:r>
+        <w:t xml:space="preserve">cultuur en </w:t>
+      </w:r>
+      <w:r>
+        <w:t xml:space="preserve">anderzijds </w:t>
+      </w:r>
+      <w:r>
+        <w:t>de ontwikkeling van kinderen</w:t>
+      </w:r>
+      <w:r>
+        <w:t xml:space="preserve"> en jongeren. In de jaren schreef hij een tweetal praktijkboeken</w:t>
+      </w:r>
+      <w:r>
+        <w:t xml:space="preserve"> voor cultuuronderwijs</w:t>
+      </w:r>
+      <w:r>
+        <w:t xml:space="preserve">. Het eerste boek (*Cultuur. Basis voor cultuuronderwijs*) verscheen in 2016 en was geschreven voor het basisonderwijs. Het tweede boek (Cultuur. Cultuuronderwijs in het VO) kwam in 2019 </w:t>
+      </w:r>
+      <w:r>
+        <w:t xml:space="preserve">uit </w:t>
+      </w:r>
+      <w:r>
+        <w:t xml:space="preserve">en was een boek voor het voortgezet onderwijs. In deze boeken laat hij zien dat cultuur veel meer is dan kunst, literatuur, tradities of gewoonten alleen. Cultuur </w:t>
+      </w:r>
+      <w:r>
+        <w:t>is voor hem</w:t>
+      </w:r>
+      <w:r>
+        <w:t xml:space="preserve"> het vormgeven van de werkelijkheid door </w:t>
+      </w:r>
+      <w:r>
+        <w:t xml:space="preserve">met bepaalde vaardigheden </w:t>
+      </w:r>
+      <w:r>
+        <w:t xml:space="preserve">het geheugen te gebruiken en middelen in te zetten die dan weer leiden tot allerlei producten. </w:t>
+      </w:r>
+      <w:r>
+        <w:t>Hij</w:t>
+      </w:r>
+      <w:r>
+        <w:t xml:space="preserve"> presenteert in beide boeken </w:t>
+      </w:r>
+      <w:r>
+        <w:t>zijn</w:t>
+      </w:r>
+      <w:r>
+        <w:t xml:space="preserve"> theoretische uitgangspunten en geeft tegelijk</w:t>
+      </w:r>
+      <w:r>
+        <w:t>ertijd</w:t>
+      </w:r>
+      <w:r>
+        <w:t xml:space="preserve"> leerkrachten praktische middelen in handen om cultuuronderwijs te geven in het basis- en voortgezet onderwijs waarmee leerlingen</w:t>
+      </w:r>
+      <w:r>
+        <w:t>, op hun beurt,</w:t>
+      </w:r>
+      <w:r>
+        <w:t xml:space="preserve"> grip krijgen op hun wereld en zichzelf. Het zijn boeken die mooi vormgegeven zijn en die vol praktijkvoorbeelden zitten.</w:t>
+      </w:r>
+    </w:p>
+    <w:p>
+      <w:pPr>
+        <w:spacing w:line="360" w:lineRule="auto"/>
+        <w:ind w:firstLine="720"/>
+      </w:pPr>
+      <w:r>
+        <w:t>*Theoretische Cultuurwetenschap. Een inleiding*</w:t>
+      </w:r>
+      <w:r>
+        <w:t>, dat Van Heusen met zijn afscheid presenteert,</w:t>
+      </w:r>
+      <w:r>
+        <w:t xml:space="preserve"> sluit hierbij aan. Dit keer minder fraai uitgegeven en </w:t>
+      </w:r>
+      <w:r>
+        <w:t xml:space="preserve">zonder </w:t>
+      </w:r>
+      <w:r>
+        <w:t>praktijkvoorbeelden. Het is een theoretische inleiding die de structuur van cultuur bloot wil le</w:t>
+      </w:r>
+      <w:r>
+        <w:t>gg</w:t>
+      </w:r>
+      <w:r>
+        <w:t xml:space="preserve">en. </w:t>
+      </w:r>
+      <w:r>
+        <w:t>Deze inleiding wil</w:t>
+      </w:r>
+      <w:r>
+        <w:t xml:space="preserve"> antwoord ge</w:t>
+      </w:r>
+      <w:r>
+        <w:t>ven</w:t>
+      </w:r>
+      <w:r>
+        <w:t xml:space="preserve"> op wat cultuur is, hoe het in elkaar zit, uit welke elementen het bestaat en hoe die elementen zich ten opzichte van elkaar verhouden</w:t>
+      </w:r>
+      <w:r>
+        <w:t>. Zo’n inleiding is er</w:t>
+      </w:r>
+      <w:r>
+        <w:t xml:space="preserve"> volgens </w:t>
+      </w:r>
+      <w:r>
+        <w:t xml:space="preserve">hem </w:t>
+      </w:r>
+      <w:r>
+        <w:t xml:space="preserve">helemaal niet. </w:t>
+      </w:r>
+      <w:r>
+        <w:t>Dat is een gemis want als</w:t>
+      </w:r>
+      <w:r>
+        <w:t xml:space="preserve"> er niet zo’n theoretische </w:t>
+      </w:r>
+      <w:r>
+        <w:lastRenderedPageBreak/>
+        <w:t xml:space="preserve">basis is, is er ook geen gemeenschappelijke taal en wordt het heel moeilijk om </w:t>
+      </w:r>
+      <w:r>
+        <w:t>overeind te blijven in de samenleving, de</w:t>
+      </w:r>
+      <w:r>
+        <w:t xml:space="preserve"> wetenschap</w:t>
+      </w:r>
+      <w:r>
+        <w:t xml:space="preserve"> en het onderwijs</w:t>
+      </w:r>
+      <w:r>
+        <w:t xml:space="preserve">. </w:t>
+      </w:r>
+      <w:r>
+        <w:t>Over cultuurwetenschap heeft Van Heusden veel te zeggen, zowel van binnenuit als van buitenaf</w:t>
+      </w:r>
+      <w:r>
+        <w:t>.</w:t>
+      </w:r>
+    </w:p>
+    <w:p>
+      <w:pPr>
+        <w:spacing w:line="360" w:lineRule="auto"/>
+      </w:pPr>
+    </w:p>
+    <w:p>
+      <w:pPr>
+        <w:spacing w:line="360" w:lineRule="auto"/>
+      </w:pPr>
+    </w:p>
+    <w:p>
+      <w:pPr>
+        <w:spacing w:line="360" w:lineRule="auto"/>
+      </w:pPr>
+      <w:r>
+        <w:t xml:space="preserve">Cultuur zit </w:t>
+      </w:r>
+      <w:r>
+        <w:t xml:space="preserve">voor Van Heusden </w:t>
+      </w:r>
+      <w:r>
+        <w:t xml:space="preserve">in het spanningsveld van het geheugen en de actualiteit van het hier en nu. </w:t>
+      </w:r>
+      <w:r>
+        <w:t xml:space="preserve">Het geheugen is </w:t>
+      </w:r>
+      <w:r>
+        <w:t xml:space="preserve">voor hem </w:t>
+      </w:r>
+      <w:r>
+        <w:t>veel meer dan de herinneringen. Het is het geheel van patronen van activiteiten (aangeboren en aangeleerd) waarmee een levend organisme kan overleven in een bepaalde omgeving en zich kan vermenigvuldigen. Het kan zich ermee in beweging zetten (sensorisch) of het kan zelf bewegen (motorisch). Cultuur heeft in dat opzicht een natuurlijke basis.</w:t>
+      </w:r>
+      <w:r>
+        <w:t xml:space="preserve"> </w:t>
+      </w:r>
+      <w:r>
+        <w:t xml:space="preserve">Het begint eigenlijk wanneer ervaringen niet meer helemaal samenvallen met wat we al weten </w:t>
+      </w:r>
+      <w:r>
+        <w:t>of eerder</w:t>
+      </w:r>
+      <w:r>
+        <w:t xml:space="preserve"> hebben meegemaakt. Het andere of het vreemde is </w:t>
+      </w:r>
+      <w:r>
+        <w:t xml:space="preserve">het resultaat van cultuur en </w:t>
+      </w:r>
+      <w:r>
+        <w:t xml:space="preserve">eigenlijk het verschil tussen dat geheugen en de actualiteit. </w:t>
+      </w:r>
+      <w:r>
+        <w:t>De spanning tussen geheugen en actualiteit zijn voor hem de motor van cultuur.</w:t>
+      </w:r>
+    </w:p>
+    <w:p>
+      <w:pPr>
+        <w:spacing w:line="360" w:lineRule="auto"/>
+      </w:pPr>
+      <w:r>
+        <w:t>Aan de ene kant is het een proces van aanpassen (adaptatie). Het geheugen dat zich aan de werkelijkheid aanpast, de werkelijkheid die zijn bij het geheugen aanpassen of beide kanten tegelijk op. Het kan ook zijn dat het geheugen wordt gebruikt om de actualiteit te begrijpen (</w:t>
+      </w:r>
+      <w:proofErr w:type="spellStart"/>
+      <w:r>
+        <w:t>assimiliatie</w:t>
+      </w:r>
+      <w:proofErr w:type="spellEnd"/>
+      <w:r>
+        <w:t xml:space="preserve">). Situaties bepalen steeds wat men ermee kan. Verschillen kunnen ontkend worden of </w:t>
+      </w:r>
+      <w:r>
+        <w:t xml:space="preserve">vernietigd door iets te veroordelen, te vervolgen of op te sluiten. Maar er zijn ook productieve strategieën om het geheugen en de actualiteit met elkaar te verbinden. </w:t>
+      </w:r>
+    </w:p>
+    <w:p>
+      <w:pPr>
+        <w:spacing w:line="360" w:lineRule="auto"/>
+      </w:pPr>
+      <w:r>
+        <w:t>Waarnemen is de eerste strategie die mensen ter beschikking hebben om het geheugen te verbinden met de werkelijkheid. De strategie is accomoderend en concreet. Beelden, geluiden en texturen worden gebruikt om wat we waarnemen te herkennen. Hier gebruiken we onze zintuigen en het geheugen past zich aan met inzet van een concreet beeld (icoon). Bij de tweede strategie (verbeelden) wordt het geheugen gemanipuleerd en wordt er iets nieuws gemaakt (artefact). Nu wordt niet het geheugen aangepast maar de actualiteit. Vervolgens neemt de complexiteit toe als we bij de derde strategie (conceptualiseren) zijn aangeland. Hier wordt de actualiteit geduid met gestileerde artefacten</w:t>
+      </w:r>
+      <w:r>
+        <w:t xml:space="preserve">. Hier worden begrippen en taal gebruikt en de werkelijkheid krijgt een abstracte betekenis. De laatste strategie (analyseren) bouwt voort op de drie andere strategie, zoals elke strategie voortbouwt op wat eraan vooraf is gegaan. Het maakt gebruik van de verschillende media (iconen, artefacten en concepten) maar met de grafische vormen gaat met de grafische </w:t>
+      </w:r>
+      <w:r>
+        <w:lastRenderedPageBreak/>
+        <w:t xml:space="preserve">vormen de werkelijkheid abstraheren, observeren en alleen zo kan er inzicht in de structuur van de werkelijkheid komen. Ze geven geen vorm aan de werkelijkheid maar leggen deze eerder bloot. </w:t>
+      </w:r>
+      <w:r>
+        <w:t xml:space="preserve">Met cultuur is er ook altijd sprake van cultureel bewustzijn dat mensen in staat stelt om met elkaar te reflecteren over hoe ze de werkelijkheid vormgeven, wat ze waarderen en hoe ze hun cultuur aanpassen aan de omstandigheden waar ze mee te maken hebben. Zo kunnen ze hun individuele en collectieve identiteit vormgeven. </w:t>
+      </w:r>
+    </w:p>
+    <w:p>
+      <w:pPr>
+        <w:spacing w:line="360" w:lineRule="auto"/>
+      </w:pPr>
+      <w:r>
+        <w:tab/>
+      </w:r>
+      <w:r>
+        <w:t>Nadat</w:t>
+      </w:r>
+      <w:r>
+        <w:t xml:space="preserve"> Van Heusden </w:t>
+      </w:r>
+      <w:r>
+        <w:t xml:space="preserve">heeft uitgelegd hoe hij </w:t>
+      </w:r>
+      <w:r>
+        <w:t xml:space="preserve">tegen cultuur aankijkt, </w:t>
+      </w:r>
+      <w:r>
+        <w:t>neemt hij de</w:t>
+      </w:r>
+      <w:r>
+        <w:t xml:space="preserve"> cultuurwetenschappen </w:t>
+      </w:r>
+      <w:r>
+        <w:t>onder de loep</w:t>
+      </w:r>
+      <w:r>
+        <w:t xml:space="preserve">. In Nederland </w:t>
+      </w:r>
+      <w:r>
+        <w:t>word</w:t>
+      </w:r>
+      <w:r>
+        <w:t>t</w:t>
+      </w:r>
+      <w:r>
+        <w:t xml:space="preserve"> cultuurwetenschap </w:t>
+      </w:r>
+      <w:r>
+        <w:t>op twee manieren</w:t>
+      </w:r>
+      <w:r>
+        <w:t xml:space="preserve"> bedr</w:t>
+      </w:r>
+      <w:r>
+        <w:t>e</w:t>
+      </w:r>
+      <w:r>
+        <w:t xml:space="preserve">ven. </w:t>
+      </w:r>
+      <w:r>
+        <w:t>Allereerst is er de</w:t>
+      </w:r>
+      <w:r>
+        <w:t xml:space="preserve"> hermeneutiek </w:t>
+      </w:r>
+      <w:r>
+        <w:t>di</w:t>
+      </w:r>
+      <w:r>
+        <w:t>e cultuur</w:t>
+      </w:r>
+      <w:r>
+        <w:t xml:space="preserve"> interpreteert</w:t>
+      </w:r>
+      <w:r>
+        <w:t xml:space="preserve">, ervaringen, situaties en gebeurtenissen </w:t>
+      </w:r>
+      <w:r>
+        <w:t>duidt</w:t>
+      </w:r>
+      <w:r>
+        <w:t xml:space="preserve"> en </w:t>
+      </w:r>
+      <w:r>
+        <w:t>er</w:t>
+      </w:r>
+      <w:r>
+        <w:t xml:space="preserve"> </w:t>
+      </w:r>
+      <w:r>
+        <w:t xml:space="preserve">met </w:t>
+      </w:r>
+      <w:r>
+        <w:t>taal conceptuele betekenis</w:t>
+      </w:r>
+      <w:r>
+        <w:t xml:space="preserve"> aan verleent</w:t>
+      </w:r>
+      <w:r>
+        <w:t xml:space="preserve">. De andere vorm van cultuurwetenschap is de empirische cultuurwetenschap, die </w:t>
+      </w:r>
+      <w:r>
+        <w:t xml:space="preserve">op dit moment de overhand heeft in </w:t>
       </w:r>
       <w:proofErr w:type="gramStart"/>
       <w:r>
-        <w:t>bezig gehouden</w:t>
+        <w:t>het wetenschappelijke wereld</w:t>
       </w:r>
       <w:proofErr w:type="gramEnd"/>
       <w:r>
-        <w:t xml:space="preserve"> met cultuur en cultuuronderwijs. Hij maakte zich zorgen over het niveau van cultuuronderwijs in Nederland en werkte aan een samenhangend perspectief op dat cultuuronderwijs. </w:t>
-      </w:r>
-      <w:r>
-        <w:t>Cultuur moest zichzelf in de spiegel zien en hij</w:t>
-      </w:r>
-      <w:r>
-        <w:t xml:space="preserve"> wilde </w:t>
-      </w:r>
-      <w:r>
-        <w:t xml:space="preserve">het </w:t>
-      </w:r>
-      <w:r>
-        <w:t xml:space="preserve">onderwijs </w:t>
-      </w:r>
-      <w:r>
-        <w:t xml:space="preserve">erover </w:t>
-      </w:r>
-      <w:r>
-        <w:t>van een doordachte leerlijn voorzien die bemiddelt tussen cultuur en de ontwikkeling van kinderen</w:t>
-      </w:r>
-      <w:r>
-        <w:t xml:space="preserve"> en jongeren. In de jaren schreef hij een tweetal praktijkboeken. Het eerste boek (*Cultuur. Basis voor cultuuronderwijs*) verscheen in 2016 en was geschreven voor het basisonderwijs. Het tweede boek (Cultuur. Cultuuronderwijs in het VO) kwam in 2019 en was een boek voor het voortgezet onderwijs. In deze boeken laat hij zien dat cultuur veel meer is dan kunst, literatuur, tradities of gewoonten alleen. Cultuur wordt gezien als het vormgeven van de werkelijkheid door het geheugen door bepaalde vaardigheden te gebruiken en middelen in te zetten die dan weer leiden tot allerlei producten. Je presenteert in beide boeken jouw theoretische uitgangspunten en je geeft dan tegelijk leerkrachten praktische middelen in handen om ermee cultuuronderwijs te geven in het basis- en voortgezet onderwijs waarmee leerlingen grip krijgen op hun wereld en zichzelf. Het zijn boeken die mooi vormgegeven zijn en die vol praktijkvoorbeelden zitten.</w:t>
-      </w:r>
-    </w:p>
-    <w:p>
-      <w:pPr>
-        <w:spacing w:line="360" w:lineRule="auto"/>
-        <w:ind w:firstLine="720"/>
-      </w:pPr>
-      <w:r>
-        <w:t xml:space="preserve">*Theoretische Cultuurwetenschap. Een inleiding* sluit hierbij aan. Dit keer minder fraai uitgegeven en geen praktijkvoorbeelden. Het is een theoretische inleiding die de structuur van cultuur bloot wil leven. Zo’n inleiding, die antwoord geeft op wat cultuur is, hoe het in elkaar zit, uit welke elementen het bestaat en hoe die elementen zich ten opzichte van elkaar verhouden, is er volgens jou helemaal niet. Als er niet zo’n theoretische basis is, is er ook geen gemeenschappelijke taal en wordt het ook heel moeilijk om je staande te houden ten opzichte van andere wetenschappen. Daar heeft Van Heusden nog </w:t>
-      </w:r>
-      <w:r>
-        <w:lastRenderedPageBreak/>
-        <w:t>wel wat over te zeggen</w:t>
-      </w:r>
-      <w:r>
-        <w:t>: eerst iets vanuit cultuur zelf en daarna vanuit het wetenschappelijk geheel.</w:t>
-      </w:r>
-    </w:p>
-    <w:p>
-      <w:pPr>
-        <w:spacing w:line="360" w:lineRule="auto"/>
-      </w:pPr>
-    </w:p>
-    <w:p>
-      <w:pPr>
-        <w:spacing w:line="360" w:lineRule="auto"/>
-      </w:pPr>
-    </w:p>
-    <w:p>
-      <w:pPr>
-        <w:spacing w:line="360" w:lineRule="auto"/>
-      </w:pPr>
-      <w:r>
-        <w:t xml:space="preserve">Cultuur zit in het spanningsveld van het geheugen en de actualiteit van het hier en nu. Het begint eigenlijk wanneer ervaringen niet meer helemaal samenvallen met wat we al weten en hebben meegemaakt. Het andere of het vreemde is eigenlijk het verschil tussen dat geheugen en de actualiteit. </w:t>
-      </w:r>
-    </w:p>
-    <w:p>
-      <w:pPr>
-        <w:spacing w:line="360" w:lineRule="auto"/>
-      </w:pPr>
-    </w:p>
-    <w:p>
-      <w:pPr>
-        <w:spacing w:line="360" w:lineRule="auto"/>
-      </w:pPr>
-    </w:p>
-    <w:p>
-      <w:pPr>
-        <w:spacing w:line="360" w:lineRule="auto"/>
-      </w:pPr>
-    </w:p>
-    <w:p>
-      <w:pPr>
-        <w:spacing w:line="360" w:lineRule="auto"/>
-      </w:pPr>
-    </w:p>
-    <w:p>
-      <w:pPr>
-        <w:spacing w:line="360" w:lineRule="auto"/>
-      </w:pPr>
-    </w:p>
-    <w:p>
-      <w:pPr>
-        <w:spacing w:line="360" w:lineRule="auto"/>
-      </w:pPr>
-    </w:p>
-    <w:p>
-      <w:pPr>
-        <w:spacing w:line="360" w:lineRule="auto"/>
-      </w:pPr>
-    </w:p>
-    <w:p>
-      <w:pPr>
-        <w:spacing w:line="360" w:lineRule="auto"/>
-      </w:pPr>
-    </w:p>
-    <w:p>
-      <w:pPr>
-        <w:spacing w:line="360" w:lineRule="auto"/>
-      </w:pPr>
-    </w:p>
-    <w:p>
-      <w:pPr>
-        <w:spacing w:line="360" w:lineRule="auto"/>
-      </w:pPr>
-    </w:p>
-    <w:p>
-      <w:pPr>
-        <w:spacing w:line="360" w:lineRule="auto"/>
-      </w:pPr>
-      <w:r>
-        <w:t>Heusden, B. van</w:t>
+        <w:t xml:space="preserve"> en </w:t>
+      </w:r>
+      <w:r>
+        <w:t xml:space="preserve">met kwalitatieve, kwantitatieve en of experimentele methoden de structuur van de cultuur </w:t>
+      </w:r>
+      <w:r>
+        <w:t xml:space="preserve">onderzoekt. Beide hebben hun tekortkomingen en zorgen voor een vacuüm dat ontstaat tussen de filosofische speculatie van de hermeneutische en de </w:t>
+      </w:r>
+      <w:proofErr w:type="spellStart"/>
+      <w:r>
+        <w:t>sociaal-wetenschappelijke</w:t>
+      </w:r>
+      <w:proofErr w:type="spellEnd"/>
+      <w:r>
+        <w:t xml:space="preserve"> reductie van de empirische cultuurwetenschap. </w:t>
+      </w:r>
+      <w:r>
+        <w:t xml:space="preserve">Ze sluiten elkaar niet uit en vullen elkaar aan. </w:t>
+      </w:r>
+      <w:r>
+        <w:t>En de andere vormen van culturele reflectie</w:t>
+      </w:r>
+      <w:r>
+        <w:t xml:space="preserve"> die gebruik maken van concrete beelden en verhalen zoals we die in de verbeelding van de kunsten en de verslaglegging van de journalistiek tegen komen, hebben helemaal geen plek binnen de culturele wetenschappen van Nederland.</w:t>
+      </w:r>
+      <w:r>
+        <w:t xml:space="preserve"> Het waarnemen en verbeelden maken deel uit van hoe we tegen de wereld en onszelf aankijken en daarmee van cultuur in het algemeen.</w:t>
+      </w:r>
+      <w:r>
+        <w:t xml:space="preserve"> </w:t>
+      </w:r>
+      <w:r>
+        <w:t>Cultuurw</w:t>
+      </w:r>
+      <w:r>
+        <w:t xml:space="preserve">etenschap heeft analyse (dat domineert) en conceptualisering nodig, net goed als dat waarnemen en verbeelden nodig heeft. </w:t>
+      </w:r>
+    </w:p>
+    <w:p>
+      <w:pPr>
+        <w:spacing w:line="360" w:lineRule="auto"/>
+      </w:pPr>
+      <w:r>
+        <w:tab/>
+        <w:t>De eenheid en de systematiek zit</w:t>
+      </w:r>
+      <w:r>
+        <w:t xml:space="preserve"> </w:t>
+      </w:r>
+      <w:r>
+        <w:t xml:space="preserve">’m wat Van Heusden betreft niet alleen in de samenhangende wijze waarop cultuurwetenschap bedreven behoort te worden maar ook in hoe cultuurwetenschap </w:t>
+      </w:r>
+      <w:r>
+        <w:t xml:space="preserve">in het gehele wetenschappelijke landschap geplaatst moet worden. Hier onderscheidt </w:t>
+      </w:r>
+      <w:proofErr w:type="gramStart"/>
+      <w:r>
+        <w:t>hij ,</w:t>
+      </w:r>
+      <w:proofErr w:type="gramEnd"/>
+      <w:r>
+        <w:t xml:space="preserve"> ook, vier systemen om tegen onze omgeving aan te kijken, die, ook, in elkaar genest zijn. </w:t>
+      </w:r>
+      <w:r>
+        <w:t>De manieren waarop we de natuur, het leven, het gedrag en de cultuur onderzoeken. Steeds met bepaalde vaardigheden en media en waarbij steeds het waarnemen, het verbeelden, het conceptualiseren en het analyseren. Zijn inleiding is een pleidooi om naar de eenheid van wetenschap te kijken, dat genuanceerd te doen en daarop met elkaar samen te werken.</w:t>
+      </w:r>
+    </w:p>
+    <w:p>
+      <w:pPr>
+        <w:spacing w:line="360" w:lineRule="auto"/>
+      </w:pPr>
+    </w:p>
+    <w:p>
+      <w:pPr>
+        <w:spacing w:line="360" w:lineRule="auto"/>
+      </w:pPr>
+    </w:p>
+    <w:p>
+      <w:pPr>
+        <w:spacing w:line="360" w:lineRule="auto"/>
+      </w:pPr>
+      <w:r>
+        <w:t xml:space="preserve">Niet alleen dat voortdurende proces van assimileren en </w:t>
+      </w:r>
+      <w:r>
+        <w:t>accommoderen</w:t>
+      </w:r>
+      <w:r>
+        <w:t xml:space="preserve"> van geheugen en werkelijkheid en dat steeds opnieuw zoeken naar een mentale balans daarin </w:t>
+      </w:r>
+      <w:r>
+        <w:t xml:space="preserve">doet mij denken aan Piaget, waar Van Heusden ook naar refereert. Maar ook zijn vier strategieën van waarnemen, verbeelden, conceptualiseren en analyseren doet mij denken aan de vier ontwikkelingsfasen van Piaget: sensomotorische fase, de pre-operationele fase, de concreet operationele fase en de formeel operationele fase van intelligentie, steeds complexer en er gaat niets vanaf. Bij Piaget gaat het om de individuele ontwikkeling. Van Heusden is </w:t>
+      </w:r>
+      <w:proofErr w:type="spellStart"/>
+      <w:r>
+        <w:t>geinteresseerd</w:t>
+      </w:r>
+      <w:proofErr w:type="spellEnd"/>
+      <w:r>
+        <w:t xml:space="preserve"> in de onderliggende </w:t>
+      </w:r>
+      <w:r>
+        <w:t xml:space="preserve">culturele patronen en de structuur daarvan en hoe je dat het beste kunt bestuderen. Met passen en meten worden de stukjes van de puzzel aan elkaar gelegd. We zijn de eenheid uit het oog verloren, moet hij gedacht hebben, en als het ons niet lukt om die er meer in te krijgen, krijgen we het wel heel moeilijk. Het is een interessant en bijzonder leerzaam perspectief dat hij ons voorschotelt. Boeiend en inspirerend, hoewel je soms ook wel wat tegendraadse gedachten mist (die horen toch zeker ook bij dit onderwerp). Het is een korte en compacte inleiding op de cultuurwetenschappen. Het is te hopen dat hij de tijd neemt om deze inleiding uit te werken tot een basisboek cultuurwetenschappen, in navolging op de boeken die hij </w:t>
+      </w:r>
+      <w:proofErr w:type="spellStart"/>
+      <w:r>
+        <w:t>voo</w:t>
+      </w:r>
+      <w:proofErr w:type="spellEnd"/>
+      <w:r>
+        <w:t xml:space="preserve"> het basisonderwijs en het voortgezet onderwijs heeft gemaakt. </w:t>
+      </w:r>
+      <w:r>
+        <w:t xml:space="preserve">Zo’n basisboek zie je zo voor je met aandacht voor de geschiedenis van cultuur, belangrijke begrippen, een hoofdstuk over waarnemen, een over verbeelden, een over conceptualiseren en een over </w:t>
+      </w:r>
+      <w:proofErr w:type="spellStart"/>
+      <w:proofErr w:type="gramStart"/>
+      <w:r>
+        <w:t>analyseren.Met</w:t>
+      </w:r>
+      <w:proofErr w:type="spellEnd"/>
+      <w:proofErr w:type="gramEnd"/>
+      <w:r>
+        <w:t xml:space="preserve"> aandacht voor culturele ervaring, voor assimileren en </w:t>
+      </w:r>
+      <w:proofErr w:type="spellStart"/>
+      <w:r>
+        <w:t>accomoderen</w:t>
+      </w:r>
+      <w:proofErr w:type="spellEnd"/>
+      <w:r>
+        <w:t xml:space="preserve">, over cultuuronderwijs, </w:t>
+      </w:r>
+      <w:proofErr w:type="spellStart"/>
+      <w:r>
+        <w:t>cuituurwetenschap</w:t>
+      </w:r>
+      <w:proofErr w:type="spellEnd"/>
+      <w:r>
+        <w:t xml:space="preserve"> en de eenheid van wetenschap. Met veel praktijkvoorbeelden, hopelijk, uit het basisonderwijs, voortgezet onderwijs en wetenschappelijk onderwijs. Deze inleiding en de vorige twee boeken zijn daar een prachtige basis voor. </w:t>
+      </w:r>
+    </w:p>
+    <w:p>
+      <w:pPr>
+        <w:spacing w:line="360" w:lineRule="auto"/>
+      </w:pPr>
+    </w:p>
+    <w:p>
+      <w:pPr>
+        <w:spacing w:line="360" w:lineRule="auto"/>
+      </w:pPr>
+    </w:p>
+    <w:p>
+      <w:pPr>
+        <w:spacing w:line="360" w:lineRule="auto"/>
+      </w:pPr>
+      <w:r>
+        <w:t>H</w:t>
+      </w:r>
+      <w:r>
+        <w:t>eusden, B. van</w:t>
       </w:r>
       <w:r>
         <w:t>.</w:t>
@@ -188,21 +596,12 @@
         <w:t xml:space="preserve"> </w:t>
       </w:r>
       <w:r>
-        <w:rPr>
-          <w:lang w:val="en-US"/>
-        </w:rPr>
         <w:t>(202</w:t>
       </w:r>
       <w:r>
-        <w:rPr>
-          <w:lang w:val="en-US"/>
-        </w:rPr>
         <w:t>4</w:t>
       </w:r>
       <w:r>
-        <w:rPr>
-          <w:lang w:val="en-US"/>
-        </w:rPr>
         <w:t xml:space="preserve">). </w:t>
       </w:r>
       <w:r>

</xml_diff>

<commit_message>
20-05-01, de natuur van de mens blog
</commit_message>
<xml_diff>
--- a/BlogsWord/Natuurvandemens.docx
+++ b/BlogsWord/Natuurvandemens.docx
@@ -130,7 +130,7 @@
         <w:t xml:space="preserve">. </w:t>
       </w:r>
       <w:r>
-        <w:t>Cultuur is meer. V</w:t>
+        <w:t>V</w:t>
       </w:r>
       <w:r>
         <w:t>oor hem</w:t>
@@ -293,7 +293,13 @@
       </w:r>
       <w:r>
         <w:lastRenderedPageBreak/>
-        <w:t>is een gemis want als</w:t>
+        <w:t>is een gemis</w:t>
+      </w:r>
+      <w:r>
+        <w:t xml:space="preserve">; </w:t>
+      </w:r>
+      <w:r>
+        <w:t>want als</w:t>
       </w:r>
       <w:r>
         <w:t xml:space="preserve"> er niet zo’n theoretische basis is, is er ook geen gemeenschappelijke taal en </w:t>
@@ -383,7 +389,13 @@
         <w:t xml:space="preserve">zich in beweging zetten (sensorisch) of het kan zelf bewegen (motorisch). Cultuur </w:t>
       </w:r>
       <w:r>
-        <w:t xml:space="preserve">is iets van menselijke organisme en </w:t>
+        <w:t xml:space="preserve">is iets van </w:t>
+      </w:r>
+      <w:r>
+        <w:t xml:space="preserve">het </w:t>
+      </w:r>
+      <w:r>
+        <w:t xml:space="preserve">menselijke organisme en </w:t>
       </w:r>
       <w:r>
         <w:t xml:space="preserve">heeft </w:t>
@@ -440,6 +452,9 @@
         <w:ind w:firstLine="720"/>
       </w:pPr>
       <w:r>
+        <w:t xml:space="preserve">In die spanning kunnen we twee processen onderscheiden. </w:t>
+      </w:r>
+      <w:r>
         <w:t>Aan de ene kant is het een proces van adaptatie. Het geheugen dat zich aan de werkelijkheid aanpast, de werkelijkheid d</w:t>
       </w:r>
       <w:r>
@@ -476,6 +491,9 @@
         <w:t>en dan is er sprake van assimilatie</w:t>
       </w:r>
       <w:r>
+        <w:t xml:space="preserve"> (werkelijkheid gaat op in het geheugen)</w:t>
+      </w:r>
+      <w:r>
         <w:t>. Situaties bepalen steeds wat er</w:t>
       </w:r>
       <w:r>
@@ -494,16 +512,22 @@
         <w:t xml:space="preserve">vernietigd </w:t>
       </w:r>
       <w:r>
-        <w:t>worden, dat laatste bijvoorbeeld door</w:t>
-      </w:r>
-      <w:r>
-        <w:t xml:space="preserve"> iets te veroordelen, te vervolgen of op te sluiten. Maar er zijn ook productieve strategieën om het geheugen en de actualiteit met elkaar te verbinden</w:t>
-      </w:r>
-      <w:r>
-        <w:t xml:space="preserve"> en onderdeel zijn gaan uitmaken van de cultuur</w:t>
-      </w:r>
-      <w:r>
-        <w:t xml:space="preserve">. </w:t>
+        <w:t xml:space="preserve">worden </w:t>
+      </w:r>
+      <w:r>
+        <w:t>(</w:t>
+      </w:r>
+      <w:r>
+        <w:t>dat laatste bijvoorbeeld door</w:t>
+      </w:r>
+      <w:r>
+        <w:t xml:space="preserve"> iets te veroordelen, te vervolgen of op te sluiten</w:t>
+      </w:r>
+      <w:r>
+        <w:t>)</w:t>
+      </w:r>
+      <w:r>
+        <w:t xml:space="preserve">. Maar er zijn ook productieve strategieën om het geheugen en de actualiteit met elkaar te verbinden. </w:t>
       </w:r>
     </w:p>
     <w:p>
@@ -542,11 +566,11 @@
         <w:t xml:space="preserve"> aan</w:t>
       </w:r>
       <w:r>
-        <w:t xml:space="preserve">. Bij de tweede strategie (verbeelden) wordt het geheugen gemanipuleerd en wordt er iets nieuws gemaakt (artefact). Nu wordt niet het geheugen aangepast maar de actualiteit. Vervolgens neemt de complexiteit toe als we bij de derde strategie (conceptualiseren) zijn aangeland. Hier wordt de actualiteit geduid met gestileerde </w:t>
+        <w:t xml:space="preserve">. Bij de tweede strategie (verbeelden) wordt het geheugen gemanipuleerd en wordt er iets nieuws gemaakt (artefact). Nu wordt niet het geheugen aangepast maar de actualiteit. Vervolgens neemt de complexiteit toe als we bij de derde </w:t>
       </w:r>
       <w:r>
         <w:lastRenderedPageBreak/>
-        <w:t>artefacten</w:t>
+        <w:t>strategie (conceptualiseren) zijn aangeland. Hier wordt de actualiteit geduid met gestileerde artefacten</w:t>
       </w:r>
       <w:r>
         <w:t xml:space="preserve">. Hier worden begrippen en taal gebruikt en de werkelijkheid krijgt een </w:t>
@@ -704,13 +728,11 @@
         <w:t xml:space="preserve">. De andere vorm van cultuurwetenschap is de empirische cultuurwetenschap, die </w:t>
       </w:r>
       <w:r>
-        <w:t xml:space="preserve">op dit moment de overhand heeft in </w:t>
-      </w:r>
-      <w:proofErr w:type="gramStart"/>
-      <w:r>
-        <w:t>het wetenschappelijke wereld</w:t>
-      </w:r>
-      <w:proofErr w:type="gramEnd"/>
+        <w:t>op dit moment de overhand heeft in het wetenschappelijke wereld</w:t>
+      </w:r>
+      <w:r>
+        <w:t>je</w:t>
+      </w:r>
       <w:r>
         <w:t>. Hier wordt m</w:t>
       </w:r>
@@ -774,19 +796,22 @@
         <w:t xml:space="preserve"> vullen elkaar aan. </w:t>
       </w:r>
       <w:r>
-        <w:t xml:space="preserve">Dat tekort binnen de cultuurwetenschappen is nog groter als je op je laat inwerken dat in </w:t>
-      </w:r>
-      <w:proofErr w:type="gramStart"/>
-      <w:r>
-        <w:t xml:space="preserve">Nederland </w:t>
-      </w:r>
-      <w:r>
-        <w:t xml:space="preserve"> de</w:t>
-      </w:r>
-      <w:proofErr w:type="gramEnd"/>
-      <w:r>
-        <w:t xml:space="preserve"> andere vormen van culturele reflectie</w:t>
-      </w:r>
+        <w:t xml:space="preserve">Dat tekort binnen de cultuurwetenschappen is nog groter als je op je laat inwerken dat in Nederland </w:t>
+      </w:r>
+      <w:r>
+        <w:t>de andere vormen van culturele reflectie</w:t>
+      </w:r>
+      <w:r>
+        <w:t xml:space="preserve"> </w:t>
+      </w:r>
+      <w:r>
+        <w:t xml:space="preserve">(waarnemen, </w:t>
+      </w:r>
+      <w:proofErr w:type="spellStart"/>
+      <w:r>
+        <w:t>verbeelden)</w:t>
+      </w:r>
+      <w:proofErr w:type="spellEnd"/>
       <w:r>
         <w:t xml:space="preserve"> </w:t>
       </w:r>
@@ -863,7 +888,11 @@
         <w:t>bedreven behoort te worden</w:t>
       </w:r>
       <w:r>
-        <w:t>. Net zo belangrijk is het om te zien</w:t>
+        <w:t xml:space="preserve">. Net zo </w:t>
+      </w:r>
+      <w:r>
+        <w:lastRenderedPageBreak/>
+        <w:t>belangrijk is het om te zien</w:t>
       </w:r>
       <w:r>
         <w:t xml:space="preserve"> hoe cultuurwetenschap </w:t>
@@ -878,17 +907,16 @@
         <w:t xml:space="preserve">. </w:t>
       </w:r>
       <w:r>
-        <w:t>Ook wetenschappelijk zijn er</w:t>
+        <w:t xml:space="preserve">Ook wetenschappelijk </w:t>
+      </w:r>
+      <w:r>
+        <w:t>heeft het over</w:t>
       </w:r>
       <w:r>
         <w:t xml:space="preserve"> vier systemen om </w:t>
       </w:r>
       <w:r>
-        <w:t xml:space="preserve">onze </w:t>
-      </w:r>
-      <w:r>
-        <w:lastRenderedPageBreak/>
-        <w:t>omgeving te onderzoeken. Het zijn d</w:t>
+        <w:t>onze omgeving te onderzoeken. Het zijn d</w:t>
       </w:r>
       <w:r>
         <w:t xml:space="preserve">e manieren waarop we de natuur, het leven, het gedrag en de cultuur onderzoeken. </w:t>
@@ -942,7 +970,19 @@
         <w:t xml:space="preserve"> van geheugen en werkelijkheid en dat steeds opnieuw zoeken naar een mentale balans daarin </w:t>
       </w:r>
       <w:r>
-        <w:t xml:space="preserve">doet mij denken aan Piaget, waar Van Heusden ook naar refereert. Maar ook zijn vier strategieën van waarnemen, verbeelden, conceptualiseren en analyseren doet mij denken aan de vier ontwikkelingsfasen van Piaget: sensomotorische fase, de pre-operationele fase, de concreet operationele fase en de formeel operationele fase van intelligentie, steeds complexer en er gaat niets vanaf. Bij Piaget gaat het om de individuele ontwikkeling. Van Heusden is </w:t>
+        <w:t xml:space="preserve">doet mij denken aan Piaget, waar Van Heusden </w:t>
+      </w:r>
+      <w:r>
+        <w:t xml:space="preserve">daar </w:t>
+      </w:r>
+      <w:r>
+        <w:t>ook naar refereert. Maar ook zijn vier strategieën van waarnemen, verbeelden, conceptualiseren en analyseren doe</w:t>
+      </w:r>
+      <w:r>
+        <w:t>n</w:t>
+      </w:r>
+      <w:r>
+        <w:t xml:space="preserve"> mij denken aan de vier ontwikkelingsfasen van Piaget: sensomotorische fase, de pre-operationele fase, de concreet operationele fase en de formeel operationele fase van intelligentie, steeds complexer en er gaat niets vanaf. Bij Piaget gaat het om de individuele ontwikkeling. Van Heusden is </w:t>
       </w:r>
       <w:r>
         <w:t>geïnteresseerd</w:t>
@@ -963,7 +1003,13 @@
         <w:t xml:space="preserve"> horen</w:t>
       </w:r>
       <w:r>
-        <w:t>). Het is een korte en compacte inleiding op de cultuurwetenschappen. Het is te hopen dat hij de tijd neemt om deze inleiding uit te werken tot een basisboek cultuurwetenschappen, in navolging op de boeken die hij voo</w:t>
+        <w:t xml:space="preserve">). </w:t>
+      </w:r>
+      <w:r>
+        <w:t>Een inleiding waarin je ook onderwerpen mist als wat is de maatschappelijke relevantie van cultuurwetenschap en cultuuronderwijs. Ook had ik graag wat gelezen over hoe we vanuit zijn perspectief tegen de culturele geschiedenis zouden kunnen aankijken. Maar dat zijn grote onderwerpen en dit</w:t>
+      </w:r>
+      <w:r>
+        <w:t xml:space="preserve"> is een korte en compacte inleiding op de cultuurwetenschappen. Het is te hopen dat hij de tijd neemt om deze inleiding uit te werken tot een basisboek cultuurwetenschappen, in navolging op de boeken die hij voo</w:t>
       </w:r>
       <w:r>
         <w:t>r</w:t>
@@ -993,7 +1039,11 @@
         <w:t>belangrijke begrippen</w:t>
       </w:r>
       <w:r>
-        <w:t xml:space="preserve"> die geïntroduceerd worden.</w:t>
+        <w:t xml:space="preserve"> die </w:t>
+      </w:r>
+      <w:r>
+        <w:lastRenderedPageBreak/>
+        <w:t>geïntroduceerd worden.</w:t>
       </w:r>
       <w:r>
         <w:t xml:space="preserve"> </w:t>
@@ -1034,7 +1084,13 @@
         <w:t>, dan wel en</w:t>
       </w:r>
       <w:r>
-        <w:t xml:space="preserve"> hopelijk, uit het basisonderwijs, voortgezet onderwijs en wetenschappelijk onderwijs. Deze inleiding en de vorige twee boeken zijn daar een prachtige basis voor. </w:t>
+        <w:t xml:space="preserve"> hopelijk, uit het basisonderwijs, voortgezet onderwijs </w:t>
+      </w:r>
+      <w:r>
+        <w:t>é</w:t>
+      </w:r>
+      <w:r>
+        <w:t xml:space="preserve">n wetenschappelijk onderwijs. Deze inleiding en de vorige twee boeken zijn daar een prachtige basis voor. </w:t>
       </w:r>
     </w:p>
     <w:p>

</xml_diff>

<commit_message>
24-04-30, blog van Barend geupdated
</commit_message>
<xml_diff>
--- a/BlogsWord/Natuurvandemens.docx
+++ b/BlogsWord/Natuurvandemens.docx
@@ -805,15 +805,7 @@
         <w:t xml:space="preserve"> </w:t>
       </w:r>
       <w:r>
-        <w:t xml:space="preserve">(waarnemen, </w:t>
-      </w:r>
-      <w:proofErr w:type="spellStart"/>
-      <w:r>
-        <w:t>verbeelden)</w:t>
-      </w:r>
-      <w:proofErr w:type="spellEnd"/>
-      <w:r>
-        <w:t xml:space="preserve"> </w:t>
+        <w:t xml:space="preserve">(waarnemen, verbeelden) </w:t>
       </w:r>
       <w:r>
         <w:t xml:space="preserve">helemaal ontbreken. Dan heeft hij het over </w:t>
@@ -976,7 +968,13 @@
         <w:t xml:space="preserve">daar </w:t>
       </w:r>
       <w:r>
-        <w:t>ook naar refereert. Maar ook zijn vier strategieën van waarnemen, verbeelden, conceptualiseren en analyseren doe</w:t>
+        <w:t xml:space="preserve">ook naar refereert. </w:t>
+      </w:r>
+      <w:r>
+        <w:t>O</w:t>
+      </w:r>
+      <w:r>
+        <w:t>ok zijn vier strategieën van waarnemen, verbeelden, conceptualiseren en analyseren doe</w:t>
       </w:r>
       <w:r>
         <w:t>n</w:t>
@@ -991,19 +989,25 @@
         <w:t xml:space="preserve"> in de onderliggende </w:t>
       </w:r>
       <w:r>
-        <w:t xml:space="preserve">culturele patronen en de structuur daarvan en hoe je dat het beste kunt bestuderen. Met passen en meten worden de stukjes van de puzzel aan elkaar gelegd. We zijn de eenheid uit het oog verloren, moet hij gedacht hebben, en als het ons niet lukt om die er meer in te krijgen, krijgen we het wel heel moeilijk. Het is een interessant en bijzonder leerzaam perspectief dat hij ons voorschotelt. Boeiend en inspirerend, hoewel je </w:t>
+        <w:t xml:space="preserve">culturele patronen en de structuur daarvan en hoe je dat het beste kunt bestuderen. Met passen en meten worden de stukjes van de puzzel </w:t>
+      </w:r>
+      <w:r>
+        <w:t xml:space="preserve">van cultuur </w:t>
+      </w:r>
+      <w:r>
+        <w:t>aan elkaar gelegd. We zijn de eenheid uit het oog verloren, moet hij gedacht hebben, en als het ons niet lukt om die er meer in te krijgen, krijgen we het wel heel moeilijk</w:t>
+      </w:r>
+      <w:r>
+        <w:t xml:space="preserve"> als we cultuur serieus willen nemen.</w:t>
+      </w:r>
+      <w:r>
+        <w:t xml:space="preserve"> Het is een interessant en bijzonder leerzaam perspectief dat hij ons voorschotelt. Boeiend en inspirerend, hoewel je </w:t>
       </w:r>
       <w:r>
         <w:t xml:space="preserve">als lezer op bepaalde momenten </w:t>
       </w:r>
       <w:r>
-        <w:t>wel wat tegendraadse gedachten mist (die horen toch zeker ook bij dit onderwerp</w:t>
-      </w:r>
-      <w:r>
-        <w:t xml:space="preserve"> horen</w:t>
-      </w:r>
-      <w:r>
-        <w:t xml:space="preserve">). </w:t>
+        <w:t xml:space="preserve">wel wat tegendraadse gedachten mist (die horen toch zeker bij dit onderwerp). </w:t>
       </w:r>
       <w:r>
         <w:t>Een inleiding waarin je ook onderwerpen mist als wat is de maatschappelijke relevantie van cultuurwetenschap en cultuuronderwijs. Ook had ik graag wat gelezen over hoe we vanuit zijn perspectief tegen de culturele geschiedenis zouden kunnen aankijken. Maar dat zijn grote onderwerpen en dit</w:t>
@@ -1036,14 +1040,11 @@
         <w:t xml:space="preserve"> en </w:t>
       </w:r>
       <w:r>
+        <w:lastRenderedPageBreak/>
         <w:t>belangrijke begrippen</w:t>
       </w:r>
       <w:r>
-        <w:t xml:space="preserve"> die </w:t>
-      </w:r>
-      <w:r>
-        <w:lastRenderedPageBreak/>
-        <w:t>geïntroduceerd worden.</w:t>
+        <w:t xml:space="preserve"> die geïntroduceerd worden.</w:t>
       </w:r>
       <w:r>
         <w:t xml:space="preserve"> </w:t>
@@ -1061,18 +1062,16 @@
         <w:t xml:space="preserve"> </w:t>
       </w:r>
       <w:r>
-        <w:t xml:space="preserve">Met uitgebreide hoofdstukken ook over </w:t>
-      </w:r>
-      <w:proofErr w:type="spellStart"/>
-      <w:r>
-        <w:t>c</w:t>
-      </w:r>
-      <w:r>
-        <w:t>uituurwetenschap</w:t>
-      </w:r>
-      <w:proofErr w:type="spellEnd"/>
-      <w:r>
-        <w:t xml:space="preserve"> en de eenheid van wetenschap</w:t>
+        <w:t>Met uitgebreide hoofdstukken ook over c</w:t>
+      </w:r>
+      <w:r>
+        <w:t>u</w:t>
+      </w:r>
+      <w:r>
+        <w:t>l</w:t>
+      </w:r>
+      <w:r>
+        <w:t>tuurwetenschap en de eenheid van wetenschap</w:t>
       </w:r>
       <w:r>
         <w:t>pen</w:t>
@@ -1091,6 +1090,9 @@
       </w:r>
       <w:r>
         <w:t xml:space="preserve">n wetenschappelijk onderwijs. Deze inleiding en de vorige twee boeken zijn daar een prachtige basis voor. </w:t>
+      </w:r>
+      <w:r>
+        <w:t>Afscheid van de universiteit is toch geen afscheid van het onderwerp dat je altijd geïnteresseerd heeft: cultuur.</w:t>
       </w:r>
     </w:p>
     <w:p>

</xml_diff>